<commit_message>
Fix minor errors in word
</commit_message>
<xml_diff>
--- a/MaterialsA3.docx
+++ b/MaterialsA3.docx
@@ -136,7 +136,7 @@
           <w:sz w:val="72"/>
           <w:szCs w:val="72"/>
         </w:rPr>
-        <w:t xml:space="preserve">  To “</w:t>
+        <w:t xml:space="preserve">  To </w:t>
       </w:r>
       <w:r>
         <w:rPr>
@@ -152,7 +152,23 @@
           <w:sz w:val="72"/>
           <w:szCs w:val="72"/>
         </w:rPr>
-        <w:t>” a message fold the key in half and put the “inside” the key.</w:t>
+        <w:t xml:space="preserve"> a message fold the key </w:t>
+      </w:r>
+      <w:r>
+        <w:rPr>
+          <w:rFonts w:cstheme="minorHAnsi"/>
+          <w:sz w:val="72"/>
+          <w:szCs w:val="72"/>
+        </w:rPr>
+        <w:t>and put the message inside</w:t>
+      </w:r>
+      <w:r>
+        <w:rPr>
+          <w:rFonts w:cstheme="minorHAnsi"/>
+          <w:sz w:val="72"/>
+          <w:szCs w:val="72"/>
+        </w:rPr>
+        <w:t xml:space="preserve"> the key.</w:t>
       </w:r>
     </w:p>
     <w:p>
@@ -619,7 +635,7 @@
           <w:sz w:val="72"/>
           <w:szCs w:val="72"/>
         </w:rPr>
-        <w:t>.  To “</w:t>
+        <w:t xml:space="preserve">.  To </w:t>
       </w:r>
       <w:r>
         <w:rPr>
@@ -635,7 +651,23 @@
           <w:sz w:val="72"/>
           <w:szCs w:val="72"/>
         </w:rPr>
-        <w:t>” a message fold the key in half and put the “inside” the key.</w:t>
+        <w:t xml:space="preserve"> a message fold the key </w:t>
+      </w:r>
+      <w:r>
+        <w:rPr>
+          <w:rFonts w:cstheme="minorHAnsi"/>
+          <w:sz w:val="72"/>
+          <w:szCs w:val="72"/>
+        </w:rPr>
+        <w:t>and put the message inside</w:t>
+      </w:r>
+      <w:r>
+        <w:rPr>
+          <w:rFonts w:cstheme="minorHAnsi"/>
+          <w:sz w:val="72"/>
+          <w:szCs w:val="72"/>
+        </w:rPr>
+        <w:t xml:space="preserve"> the key.</w:t>
       </w:r>
     </w:p>
     <w:p>
@@ -1111,7 +1143,7 @@
           <w:sz w:val="72"/>
           <w:szCs w:val="72"/>
         </w:rPr>
-        <w:t>.  To “</w:t>
+        <w:t xml:space="preserve">.  To </w:t>
       </w:r>
       <w:r>
         <w:rPr>
@@ -1127,7 +1159,23 @@
           <w:sz w:val="72"/>
           <w:szCs w:val="72"/>
         </w:rPr>
-        <w:t>” a message fold the key in half and put the “inside” the key.</w:t>
+        <w:t xml:space="preserve"> a message fold the key </w:t>
+      </w:r>
+      <w:r>
+        <w:rPr>
+          <w:rFonts w:cstheme="minorHAnsi"/>
+          <w:sz w:val="72"/>
+          <w:szCs w:val="72"/>
+        </w:rPr>
+        <w:t>and put the message inside</w:t>
+      </w:r>
+      <w:r>
+        <w:rPr>
+          <w:rFonts w:cstheme="minorHAnsi"/>
+          <w:sz w:val="72"/>
+          <w:szCs w:val="72"/>
+        </w:rPr>
+        <w:t xml:space="preserve"> the key.</w:t>
       </w:r>
     </w:p>
     <w:p>
@@ -1603,7 +1651,7 @@
           <w:sz w:val="72"/>
           <w:szCs w:val="72"/>
         </w:rPr>
-        <w:t>.  To “</w:t>
+        <w:t xml:space="preserve">.  To </w:t>
       </w:r>
       <w:r>
         <w:rPr>
@@ -1619,7 +1667,23 @@
           <w:sz w:val="72"/>
           <w:szCs w:val="72"/>
         </w:rPr>
-        <w:t>” a message fold the key in half and put the “inside” the key.</w:t>
+        <w:t xml:space="preserve"> a message fold the key </w:t>
+      </w:r>
+      <w:r>
+        <w:rPr>
+          <w:rFonts w:cstheme="minorHAnsi"/>
+          <w:sz w:val="72"/>
+          <w:szCs w:val="72"/>
+        </w:rPr>
+        <w:t>and put the message inside</w:t>
+      </w:r>
+      <w:r>
+        <w:rPr>
+          <w:rFonts w:cstheme="minorHAnsi"/>
+          <w:sz w:val="72"/>
+          <w:szCs w:val="72"/>
+        </w:rPr>
+        <w:t xml:space="preserve"> the key.</w:t>
       </w:r>
     </w:p>
     <w:p>
@@ -2063,7 +2127,7 @@
           <w:sz w:val="72"/>
           <w:szCs w:val="72"/>
         </w:rPr>
-        <w:t>.  To “</w:t>
+        <w:t xml:space="preserve">.  To </w:t>
       </w:r>
       <w:r>
         <w:rPr>
@@ -2079,7 +2143,23 @@
           <w:sz w:val="72"/>
           <w:szCs w:val="72"/>
         </w:rPr>
-        <w:t>” a message fold the key in half and put the “inside” the key.</w:t>
+        <w:t xml:space="preserve"> a message fold the key </w:t>
+      </w:r>
+      <w:r>
+        <w:rPr>
+          <w:rFonts w:cstheme="minorHAnsi"/>
+          <w:sz w:val="72"/>
+          <w:szCs w:val="72"/>
+        </w:rPr>
+        <w:t>and put the message inside</w:t>
+      </w:r>
+      <w:r>
+        <w:rPr>
+          <w:rFonts w:cstheme="minorHAnsi"/>
+          <w:sz w:val="72"/>
+          <w:szCs w:val="72"/>
+        </w:rPr>
+        <w:t xml:space="preserve"> the key.</w:t>
       </w:r>
     </w:p>
     <w:p>
@@ -2596,7 +2676,7 @@
           <w:sz w:val="72"/>
           <w:szCs w:val="72"/>
         </w:rPr>
-        <w:t xml:space="preserve"> a message.  To “</w:t>
+        <w:t xml:space="preserve"> a message.  To </w:t>
       </w:r>
       <w:r>
         <w:rPr>
@@ -2612,7 +2692,23 @@
           <w:sz w:val="72"/>
           <w:szCs w:val="72"/>
         </w:rPr>
-        <w:t>” a message fold the key in half and put the “inside” the key.</w:t>
+        <w:t xml:space="preserve"> a message fold the key </w:t>
+      </w:r>
+      <w:r>
+        <w:rPr>
+          <w:rFonts w:cstheme="minorHAnsi"/>
+          <w:sz w:val="72"/>
+          <w:szCs w:val="72"/>
+        </w:rPr>
+        <w:t>and put the message inside</w:t>
+      </w:r>
+      <w:r>
+        <w:rPr>
+          <w:rFonts w:cstheme="minorHAnsi"/>
+          <w:sz w:val="72"/>
+          <w:szCs w:val="72"/>
+        </w:rPr>
+        <w:t xml:space="preserve"> the key.</w:t>
       </w:r>
     </w:p>
     <w:p>
@@ -3138,7 +3234,7 @@
           <w:sz w:val="72"/>
           <w:szCs w:val="72"/>
         </w:rPr>
-        <w:t>.  To “</w:t>
+        <w:t xml:space="preserve">.  To </w:t>
       </w:r>
       <w:r>
         <w:rPr>
@@ -3154,7 +3250,23 @@
           <w:sz w:val="72"/>
           <w:szCs w:val="72"/>
         </w:rPr>
-        <w:t>” a message fold the key in half and put the “inside” the key.</w:t>
+        <w:t xml:space="preserve"> a message fold the key </w:t>
+      </w:r>
+      <w:r>
+        <w:rPr>
+          <w:rFonts w:cstheme="minorHAnsi"/>
+          <w:sz w:val="72"/>
+          <w:szCs w:val="72"/>
+        </w:rPr>
+        <w:t>and put the message inside</w:t>
+      </w:r>
+      <w:r>
+        <w:rPr>
+          <w:rFonts w:cstheme="minorHAnsi"/>
+          <w:sz w:val="72"/>
+          <w:szCs w:val="72"/>
+        </w:rPr>
+        <w:t xml:space="preserve"> the key.</w:t>
       </w:r>
     </w:p>
     <w:p>
@@ -3680,7 +3792,7 @@
           <w:sz w:val="72"/>
           <w:szCs w:val="72"/>
         </w:rPr>
-        <w:t>.  To “</w:t>
+        <w:t xml:space="preserve">.  To </w:t>
       </w:r>
       <w:r>
         <w:rPr>
@@ -3696,7 +3808,23 @@
           <w:sz w:val="72"/>
           <w:szCs w:val="72"/>
         </w:rPr>
-        <w:t>” a message fold the key in half and put the “inside” the key.</w:t>
+        <w:t xml:space="preserve"> a message fold the key </w:t>
+      </w:r>
+      <w:r>
+        <w:rPr>
+          <w:rFonts w:cstheme="minorHAnsi"/>
+          <w:sz w:val="72"/>
+          <w:szCs w:val="72"/>
+        </w:rPr>
+        <w:t>and put the message inside</w:t>
+      </w:r>
+      <w:r>
+        <w:rPr>
+          <w:rFonts w:cstheme="minorHAnsi"/>
+          <w:sz w:val="72"/>
+          <w:szCs w:val="72"/>
+        </w:rPr>
+        <w:t xml:space="preserve"> the key.</w:t>
       </w:r>
     </w:p>
     <w:p>
@@ -4181,7 +4309,7 @@
           <w:sz w:val="72"/>
           <w:szCs w:val="72"/>
         </w:rPr>
-        <w:t>.  To “</w:t>
+        <w:t xml:space="preserve">.  To </w:t>
       </w:r>
       <w:r>
         <w:rPr>
@@ -4197,7 +4325,23 @@
           <w:sz w:val="72"/>
           <w:szCs w:val="72"/>
         </w:rPr>
-        <w:t>” a message fold the key in half and put the “inside” the key.</w:t>
+        <w:t xml:space="preserve"> a message fold the key </w:t>
+      </w:r>
+      <w:r>
+        <w:rPr>
+          <w:rFonts w:cstheme="minorHAnsi"/>
+          <w:sz w:val="72"/>
+          <w:szCs w:val="72"/>
+        </w:rPr>
+        <w:t>and put the message inside</w:t>
+      </w:r>
+      <w:r>
+        <w:rPr>
+          <w:rFonts w:cstheme="minorHAnsi"/>
+          <w:sz w:val="72"/>
+          <w:szCs w:val="72"/>
+        </w:rPr>
+        <w:t xml:space="preserve"> the key.</w:t>
       </w:r>
     </w:p>
     <w:p>
@@ -4722,7 +4866,7 @@
           <w:sz w:val="72"/>
           <w:szCs w:val="72"/>
         </w:rPr>
-        <w:t>.  To “</w:t>
+        <w:t xml:space="preserve">.  To </w:t>
       </w:r>
       <w:r>
         <w:rPr>
@@ -4738,7 +4882,23 @@
           <w:sz w:val="72"/>
           <w:szCs w:val="72"/>
         </w:rPr>
-        <w:t>” a message fold the key in half and put the “inside” the key.</w:t>
+        <w:t xml:space="preserve"> a message fold the key </w:t>
+      </w:r>
+      <w:r>
+        <w:rPr>
+          <w:rFonts w:cstheme="minorHAnsi"/>
+          <w:sz w:val="72"/>
+          <w:szCs w:val="72"/>
+        </w:rPr>
+        <w:t>and put the message inside</w:t>
+      </w:r>
+      <w:r>
+        <w:rPr>
+          <w:rFonts w:cstheme="minorHAnsi"/>
+          <w:sz w:val="72"/>
+          <w:szCs w:val="72"/>
+        </w:rPr>
+        <w:t xml:space="preserve"> the key.</w:t>
       </w:r>
     </w:p>
     <w:p>
@@ -5248,7 +5408,7 @@
           <w:sz w:val="72"/>
           <w:szCs w:val="72"/>
         </w:rPr>
-        <w:t xml:space="preserve"> a message.  To “</w:t>
+        <w:t xml:space="preserve"> a message.  To </w:t>
       </w:r>
       <w:r>
         <w:rPr>
@@ -5264,7 +5424,23 @@
           <w:sz w:val="72"/>
           <w:szCs w:val="72"/>
         </w:rPr>
-        <w:t>” a message fold the key in half and put the “inside” the key.</w:t>
+        <w:t xml:space="preserve"> a message fold the key </w:t>
+      </w:r>
+      <w:r>
+        <w:rPr>
+          <w:rFonts w:cstheme="minorHAnsi"/>
+          <w:sz w:val="72"/>
+          <w:szCs w:val="72"/>
+        </w:rPr>
+        <w:t>and put the message inside</w:t>
+      </w:r>
+      <w:r>
+        <w:rPr>
+          <w:rFonts w:cstheme="minorHAnsi"/>
+          <w:sz w:val="72"/>
+          <w:szCs w:val="72"/>
+        </w:rPr>
+        <w:t xml:space="preserve"> the key.</w:t>
       </w:r>
     </w:p>
     <w:p>
@@ -5774,7 +5950,7 @@
           <w:sz w:val="72"/>
           <w:szCs w:val="72"/>
         </w:rPr>
-        <w:t xml:space="preserve"> a message.  To “</w:t>
+        <w:t xml:space="preserve"> a message.  To </w:t>
       </w:r>
       <w:r>
         <w:rPr>
@@ -5790,7 +5966,23 @@
           <w:sz w:val="72"/>
           <w:szCs w:val="72"/>
         </w:rPr>
-        <w:t>” a message fold the key in half and put the “inside” the key.</w:t>
+        <w:t xml:space="preserve"> a message fold the key </w:t>
+      </w:r>
+      <w:r>
+        <w:rPr>
+          <w:rFonts w:cstheme="minorHAnsi"/>
+          <w:sz w:val="72"/>
+          <w:szCs w:val="72"/>
+        </w:rPr>
+        <w:t>and put the message inside</w:t>
+      </w:r>
+      <w:r>
+        <w:rPr>
+          <w:rFonts w:cstheme="minorHAnsi"/>
+          <w:sz w:val="72"/>
+          <w:szCs w:val="72"/>
+        </w:rPr>
+        <w:t xml:space="preserve"> the key.</w:t>
       </w:r>
     </w:p>
     <w:p>

</xml_diff>